<commit_message>
Added links in logfile
</commit_message>
<xml_diff>
--- a/logfile.docx
+++ b/logfile.docx
@@ -8,6 +8,8 @@
           <w:rStyle w:val="Hyperlink"/>
         </w:rPr>
       </w:pPr>
+      <w:bookmarkStart w:id="0" w:name="_GoBack"/>
+      <w:bookmarkEnd w:id="0"/>
       <w:r>
         <w:rPr>
           <w:lang w:val="en-US"/>
@@ -26,7 +28,7 @@
     <w:p>
       <w:pPr>
         <w:rPr>
-          <w:lang w:val="en-US"/>
+          <w:rStyle w:val="Hyperlink"/>
         </w:rPr>
       </w:pPr>
       <w:r>
@@ -57,8 +59,110 @@
           <w:t>https://www.w3schools.com/bootstrap4/bootstrap_get_started.asp</w:t>
         </w:r>
       </w:hyperlink>
-      <w:bookmarkStart w:id="0" w:name="_GoBack"/>
-      <w:bookmarkEnd w:id="0"/>
+    </w:p>
+    <w:p>
+      <w:r>
+        <w:rPr>
+          <w:lang w:val="en-US"/>
+        </w:rPr>
+        <w:t xml:space="preserve">3. </w:t>
+      </w:r>
+      <w:proofErr w:type="spellStart"/>
+      <w:r>
+        <w:rPr>
+          <w:lang w:val="en-US"/>
+        </w:rPr>
+        <w:t>MapStateToProps</w:t>
+      </w:r>
+      <w:proofErr w:type="spellEnd"/>
+      <w:r>
+        <w:rPr>
+          <w:lang w:val="en-US"/>
+        </w:rPr>
+        <w:t xml:space="preserve"> - </w:t>
+      </w:r>
+      <w:hyperlink r:id="rId6" w:history="1">
+        <w:r>
+          <w:rPr>
+            <w:rStyle w:val="Hyperlink"/>
+          </w:rPr>
+          <w:t>https://react-redux.js.org/using-react-redux/connect-mapstate</w:t>
+        </w:r>
+      </w:hyperlink>
+    </w:p>
+    <w:p>
+      <w:r>
+        <w:t xml:space="preserve">4. </w:t>
+      </w:r>
+      <w:proofErr w:type="spellStart"/>
+      <w:r>
+        <w:t>MapDispatchToProps</w:t>
+      </w:r>
+      <w:proofErr w:type="spellEnd"/>
+      <w:r>
+        <w:t xml:space="preserve"> - </w:t>
+      </w:r>
+      <w:hyperlink r:id="rId7" w:history="1">
+        <w:r>
+          <w:rPr>
+            <w:rStyle w:val="Hyperlink"/>
+          </w:rPr>
+          <w:t>https://react-redux.js.org/using-react-redux/connect-mapdispatch</w:t>
+        </w:r>
+      </w:hyperlink>
+    </w:p>
+    <w:p>
+      <w:r>
+        <w:t>5. Material</w:t>
+      </w:r>
+      <w:r>
+        <w:t xml:space="preserve">-UI </w:t>
+      </w:r>
+      <w:proofErr w:type="spellStart"/>
+      <w:r>
+        <w:t>drawers</w:t>
+      </w:r>
+      <w:proofErr w:type="spellEnd"/>
+      <w:r>
+        <w:t xml:space="preserve"> - </w:t>
+      </w:r>
+      <w:hyperlink r:id="rId8" w:history="1">
+        <w:r>
+          <w:rPr>
+            <w:rStyle w:val="Hyperlink"/>
+          </w:rPr>
+          <w:t>https://material-ui.com/components/drawers/</w:t>
+        </w:r>
+      </w:hyperlink>
+    </w:p>
+    <w:p>
+      <w:pPr>
+        <w:rPr>
+          <w:lang w:val="en-US"/>
+        </w:rPr>
+      </w:pPr>
+      <w:r>
+        <w:t xml:space="preserve">6. Material-UI </w:t>
+      </w:r>
+      <w:proofErr w:type="spellStart"/>
+      <w:r>
+        <w:t>App</w:t>
+      </w:r>
+      <w:proofErr w:type="spellEnd"/>
+      <w:r>
+        <w:t xml:space="preserve"> Bar</w:t>
+      </w:r>
+      <w:r>
+        <w:t xml:space="preserve"> - </w:t>
+      </w:r>
+      <w:hyperlink r:id="rId9" w:history="1">
+        <w:r>
+          <w:rPr>
+            <w:rStyle w:val="Hyperlink"/>
+          </w:rPr>
+          <w:t>https://material-ui.com/components/app-bar/</w:t>
+        </w:r>
+      </w:hyperlink>
     </w:p>
     <w:sectPr>
       <w:pgSz w:w="12240" w:h="15840"/>

</xml_diff>